<commit_message>
Terminando Presentacion y Subiendo a la plataforma
</commit_message>
<xml_diff>
--- a/Problema en Grupo/Presentacion.docx
+++ b/Problema en Grupo/Presentacion.docx
@@ -96,18 +96,16 @@
         </w:rPr>
         <w:t xml:space="preserve">UNIVERSIDAD INTERAMERICANA </w:t>
       </w:r>
-      <w:proofErr w:type="gramStart"/>
-      <w:r>
-        <w:rPr>
-          <w:rFonts w:ascii="Arial" w:hAnsi="Arial" w:cs="Arial"/>
-          <w:b/>
-          <w:color w:val="1F3864" w:themeColor="accent1" w:themeShade="80"/>
-          <w:sz w:val="28"/>
-          <w:szCs w:val="28"/>
-        </w:rPr>
-        <w:t>DE  PANAMÁ</w:t>
-      </w:r>
-      <w:proofErr w:type="gramEnd"/>
+      <w:r>
+        <w:rPr>
+          <w:rFonts w:ascii="Arial" w:hAnsi="Arial" w:cs="Arial"/>
+          <w:b/>
+          <w:color w:val="1F3864" w:themeColor="accent1" w:themeShade="80"/>
+          <w:sz w:val="28"/>
+          <w:szCs w:val="28"/>
+        </w:rPr>
+        <w:t>DE PANAMÁ</w:t>
+      </w:r>
     </w:p>
     <w:p>
       <w:pPr>
@@ -136,7 +134,6 @@
         </w:rPr>
         <w:t xml:space="preserve">FACULTAD DE </w:t>
       </w:r>
-      <w:proofErr w:type="gramStart"/>
       <w:r>
         <w:rPr>
           <w:rFonts w:ascii="Eras Bold ITC" w:hAnsi="Eras Bold ITC" w:cs="Arial"/>
@@ -145,9 +142,8 @@
           <w:sz w:val="28"/>
           <w:szCs w:val="28"/>
         </w:rPr>
-        <w:t>INGENIERIA ,</w:t>
-      </w:r>
-      <w:proofErr w:type="gramEnd"/>
+        <w:t>INGENIERIA,</w:t>
+      </w:r>
       <w:r>
         <w:rPr>
           <w:rFonts w:ascii="Eras Bold ITC" w:hAnsi="Eras Bold ITC" w:cs="Arial"/>
@@ -279,21 +275,12 @@
           <w:color w:val="1F3864" w:themeColor="accent1" w:themeShade="80"/>
         </w:rPr>
       </w:pPr>
-      <w:proofErr w:type="gramStart"/>
-      <w:r>
-        <w:rPr>
-          <w:rFonts w:ascii="Arial" w:hAnsi="Arial" w:cs="Arial"/>
-          <w:color w:val="1F3864" w:themeColor="accent1" w:themeShade="80"/>
-        </w:rPr>
-        <w:t>Estudiante  -</w:t>
-      </w:r>
-      <w:proofErr w:type="gramEnd"/>
-      <w:r>
-        <w:rPr>
-          <w:rFonts w:ascii="Arial" w:hAnsi="Arial" w:cs="Arial"/>
-          <w:color w:val="1F3864" w:themeColor="accent1" w:themeShade="80"/>
-        </w:rPr>
-        <w:t xml:space="preserve">  Cédula</w:t>
+      <w:r>
+        <w:rPr>
+          <w:rFonts w:ascii="Arial" w:hAnsi="Arial" w:cs="Arial"/>
+          <w:color w:val="1F3864" w:themeColor="accent1" w:themeShade="80"/>
+        </w:rPr>
+        <w:t>Estudiante - Cédula</w:t>
       </w:r>
     </w:p>
     <w:p>
@@ -377,115 +364,85 @@
           <w:b/>
           <w:color w:val="1F3864" w:themeColor="accent1" w:themeShade="80"/>
         </w:rPr>
-        <w:t xml:space="preserve">María De Los A. Morales De </w:t>
-      </w:r>
-      <w:proofErr w:type="spellStart"/>
-      <w:r>
-        <w:rPr>
-          <w:rFonts w:ascii="Arial" w:hAnsi="Arial" w:cs="Arial"/>
-          <w:b/>
-          <w:color w:val="1F3864" w:themeColor="accent1" w:themeShade="80"/>
-        </w:rPr>
-        <w:t>Dimares</w:t>
-      </w:r>
-      <w:proofErr w:type="spellEnd"/>
-    </w:p>
-    <w:p>
-      <w:pPr>
-        <w:jc w:val="center"/>
-        <w:rPr>
-          <w:rFonts w:ascii="Arial" w:hAnsi="Arial" w:cs="Arial"/>
-          <w:color w:val="1F3864" w:themeColor="accent1" w:themeShade="80"/>
-        </w:rPr>
-      </w:pPr>
-    </w:p>
-    <w:p>
-      <w:pPr>
-        <w:jc w:val="center"/>
-        <w:rPr>
-          <w:rFonts w:ascii="Arial" w:hAnsi="Arial" w:cs="Arial"/>
-          <w:b/>
-          <w:color w:val="1F3864" w:themeColor="accent1" w:themeShade="80"/>
-        </w:rPr>
-      </w:pPr>
-      <w:r>
-        <w:rPr>
-          <w:rFonts w:ascii="Arial" w:hAnsi="Arial" w:cs="Arial"/>
-          <w:b/>
-          <w:color w:val="1F3864" w:themeColor="accent1" w:themeShade="80"/>
-        </w:rPr>
-        <w:t>Problema en Grupo</w:t>
-      </w:r>
-      <w:r>
-        <w:rPr>
-          <w:rFonts w:ascii="Arial" w:hAnsi="Arial" w:cs="Arial"/>
-          <w:b/>
-          <w:color w:val="1F3864" w:themeColor="accent1" w:themeShade="80"/>
-        </w:rPr>
-        <w:t xml:space="preserve"> #:1</w:t>
-      </w:r>
-    </w:p>
-    <w:p>
-      <w:pPr>
-        <w:jc w:val="center"/>
-        <w:rPr>
-          <w:rFonts w:ascii="Arial" w:hAnsi="Arial" w:cs="Arial"/>
-          <w:color w:val="1F3864" w:themeColor="accent1" w:themeShade="80"/>
-        </w:rPr>
-      </w:pPr>
-    </w:p>
-    <w:p>
-      <w:pPr>
-        <w:jc w:val="center"/>
-        <w:rPr>
-          <w:rFonts w:ascii="Arial" w:hAnsi="Arial" w:cs="Arial"/>
-          <w:color w:val="1F3864" w:themeColor="accent1" w:themeShade="80"/>
-        </w:rPr>
-      </w:pPr>
-    </w:p>
-    <w:p>
-      <w:pPr>
-        <w:jc w:val="center"/>
-        <w:rPr>
-          <w:rFonts w:ascii="Arial" w:hAnsi="Arial" w:cs="Arial"/>
-          <w:b/>
-          <w:color w:val="1F3864" w:themeColor="accent1" w:themeShade="80"/>
-          <w:sz w:val="28"/>
-          <w:szCs w:val="28"/>
-        </w:rPr>
-      </w:pPr>
-      <w:r>
-        <w:rPr>
-          <w:rFonts w:ascii="Arial" w:hAnsi="Arial" w:cs="Arial"/>
-          <w:b/>
-          <w:color w:val="1F3864" w:themeColor="accent1" w:themeShade="80"/>
-          <w:sz w:val="28"/>
-          <w:szCs w:val="28"/>
-        </w:rPr>
-        <w:t xml:space="preserve">Tema: </w:t>
-      </w:r>
-      <w:r>
-        <w:rPr>
-          <w:rFonts w:ascii="Arial" w:hAnsi="Arial" w:cs="Arial"/>
-          <w:b/>
-          <w:color w:val="1F3864" w:themeColor="accent1" w:themeShade="80"/>
-          <w:sz w:val="28"/>
-          <w:szCs w:val="28"/>
-        </w:rPr>
-        <w:t xml:space="preserve">Cajero </w:t>
-      </w:r>
-      <w:proofErr w:type="spellStart"/>
-      <w:r>
-        <w:rPr>
-          <w:rFonts w:ascii="Arial" w:hAnsi="Arial" w:cs="Arial"/>
-          <w:b/>
-          <w:color w:val="1F3864" w:themeColor="accent1" w:themeShade="80"/>
-          <w:sz w:val="28"/>
-          <w:szCs w:val="28"/>
-        </w:rPr>
-        <w:t>Automatico</w:t>
-      </w:r>
-      <w:proofErr w:type="spellEnd"/>
+        <w:t>María De Los A. Morales De Dimares</w:t>
+      </w:r>
+    </w:p>
+    <w:p>
+      <w:pPr>
+        <w:jc w:val="center"/>
+        <w:rPr>
+          <w:rFonts w:ascii="Arial" w:hAnsi="Arial" w:cs="Arial"/>
+          <w:color w:val="1F3864" w:themeColor="accent1" w:themeShade="80"/>
+        </w:rPr>
+      </w:pPr>
+    </w:p>
+    <w:p>
+      <w:pPr>
+        <w:jc w:val="center"/>
+        <w:rPr>
+          <w:rFonts w:ascii="Arial" w:hAnsi="Arial" w:cs="Arial"/>
+          <w:b/>
+          <w:color w:val="1F3864" w:themeColor="accent1" w:themeShade="80"/>
+        </w:rPr>
+      </w:pPr>
+      <w:r>
+        <w:rPr>
+          <w:rFonts w:ascii="Arial" w:hAnsi="Arial" w:cs="Arial"/>
+          <w:b/>
+          <w:color w:val="1F3864" w:themeColor="accent1" w:themeShade="80"/>
+        </w:rPr>
+        <w:t>Problema en Grupo #:1</w:t>
+      </w:r>
+    </w:p>
+    <w:p>
+      <w:pPr>
+        <w:jc w:val="center"/>
+        <w:rPr>
+          <w:rFonts w:ascii="Arial" w:hAnsi="Arial" w:cs="Arial"/>
+          <w:color w:val="1F3864" w:themeColor="accent1" w:themeShade="80"/>
+        </w:rPr>
+      </w:pPr>
+    </w:p>
+    <w:p>
+      <w:pPr>
+        <w:jc w:val="center"/>
+        <w:rPr>
+          <w:rFonts w:ascii="Arial" w:hAnsi="Arial" w:cs="Arial"/>
+          <w:color w:val="1F3864" w:themeColor="accent1" w:themeShade="80"/>
+        </w:rPr>
+      </w:pPr>
+    </w:p>
+    <w:p>
+      <w:pPr>
+        <w:jc w:val="center"/>
+        <w:rPr>
+          <w:rFonts w:ascii="Arial" w:hAnsi="Arial" w:cs="Arial"/>
+          <w:b/>
+          <w:color w:val="1F3864" w:themeColor="accent1" w:themeShade="80"/>
+          <w:sz w:val="28"/>
+          <w:szCs w:val="28"/>
+        </w:rPr>
+      </w:pPr>
+      <w:r>
+        <w:rPr>
+          <w:rFonts w:ascii="Arial" w:hAnsi="Arial" w:cs="Arial"/>
+          <w:b/>
+          <w:color w:val="1F3864" w:themeColor="accent1" w:themeShade="80"/>
+          <w:sz w:val="28"/>
+          <w:szCs w:val="28"/>
+        </w:rPr>
+        <w:t xml:space="preserve">Tema: Cajero </w:t>
+      </w:r>
+      <w:r>
+        <w:rPr>
+          <w:rFonts w:ascii="Arial" w:hAnsi="Arial" w:cs="Arial"/>
+          <w:b/>
+          <w:color w:val="1F3864" w:themeColor="accent1" w:themeShade="80"/>
+          <w:sz w:val="28"/>
+          <w:szCs w:val="28"/>
+        </w:rPr>
+        <w:t>automático</w:t>
+      </w:r>
       <w:r>
         <w:rPr>
           <w:rFonts w:ascii="Arial" w:hAnsi="Arial" w:cs="Arial"/>
@@ -596,7 +553,6 @@
         </w:rPr>
         <w:t xml:space="preserve">FECHA: </w:t>
       </w:r>
-      <w:proofErr w:type="gramStart"/>
       <w:r>
         <w:rPr>
           <w:rFonts w:ascii="Eras Bold ITC" w:hAnsi="Eras Bold ITC" w:cs="Arial"/>
@@ -605,7 +561,7 @@
           <w:sz w:val="28"/>
           <w:szCs w:val="28"/>
         </w:rPr>
-        <w:t>25</w:t>
+        <w:t>25 DE</w:t>
       </w:r>
       <w:r>
         <w:rPr>
@@ -615,28 +571,7 @@
           <w:sz w:val="28"/>
           <w:szCs w:val="28"/>
         </w:rPr>
-        <w:t xml:space="preserve">  DE</w:t>
-      </w:r>
-      <w:proofErr w:type="gramEnd"/>
-      <w:r>
-        <w:rPr>
-          <w:rFonts w:ascii="Eras Bold ITC" w:hAnsi="Eras Bold ITC" w:cs="Arial"/>
-          <w:b/>
-          <w:color w:val="44546A" w:themeColor="text2"/>
-          <w:sz w:val="28"/>
-          <w:szCs w:val="28"/>
-        </w:rPr>
-        <w:t xml:space="preserve"> NOVIEMBRE DEL 20</w:t>
-      </w:r>
-      <w:r>
-        <w:rPr>
-          <w:rFonts w:ascii="Eras Bold ITC" w:hAnsi="Eras Bold ITC" w:cs="Arial"/>
-          <w:b/>
-          <w:color w:val="44546A" w:themeColor="text2"/>
-          <w:sz w:val="28"/>
-          <w:szCs w:val="28"/>
-        </w:rPr>
-        <w:t>20</w:t>
+        <w:t xml:space="preserve"> NOVIEMBRE DEL 2020</w:t>
       </w:r>
     </w:p>
     <w:p>
@@ -720,75 +655,492 @@
     </w:p>
     <w:p>
       <w:pPr>
-        <w:ind w:left="720" w:hanging="720"/>
-        <w:jc w:val="both"/>
-        <w:rPr>
-          <w:bCs/>
-          <w:sz w:val="28"/>
-          <w:szCs w:val="28"/>
-        </w:rPr>
-      </w:pPr>
-      <w:r>
-        <w:rPr>
-          <w:bCs/>
-          <w:sz w:val="28"/>
-          <w:szCs w:val="28"/>
-        </w:rPr>
-        <w:t>Este problema fue programado (como ya se vio en la página de presentación) en el lenguaje de programación Python, usando fundamentalmente los conceptos de funciones y arreglos, excepto en el caso de la clase “Cliente” encontrada en el archivo “clases.py”, el cual usé para tener, de manera más organizada, acceso a las funcionalidades del programa en base al cliente (como lo son las funciones de “Deposito” y “Retiro.”)</w:t>
-      </w:r>
-    </w:p>
-    <w:p>
-      <w:pPr>
-        <w:jc w:val="both"/>
-        <w:rPr>
-          <w:b/>
-          <w:sz w:val="28"/>
-          <w:szCs w:val="28"/>
-          <w:u w:val="single"/>
-        </w:rPr>
-      </w:pPr>
-    </w:p>
-    <w:p>
-      <w:pPr>
-        <w:jc w:val="both"/>
-        <w:rPr>
-          <w:b/>
-          <w:sz w:val="28"/>
-          <w:szCs w:val="28"/>
-          <w:u w:val="single"/>
-        </w:rPr>
-      </w:pPr>
-      <w:proofErr w:type="spellStart"/>
-      <w:r>
-        <w:rPr>
-          <w:b/>
-          <w:sz w:val="28"/>
-          <w:szCs w:val="28"/>
-          <w:u w:val="single"/>
-        </w:rPr>
-        <w:t>Resolucion</w:t>
-      </w:r>
-      <w:proofErr w:type="spellEnd"/>
-      <w:r>
-        <w:rPr>
-          <w:b/>
-          <w:sz w:val="28"/>
-          <w:szCs w:val="28"/>
-          <w:u w:val="single"/>
-        </w:rPr>
-        <w:t xml:space="preserve"> del Problema</w:t>
-      </w:r>
-    </w:p>
-    <w:p>
-      <w:pPr>
-        <w:jc w:val="both"/>
-        <w:rPr>
-          <w:b/>
-          <w:sz w:val="28"/>
-          <w:szCs w:val="28"/>
-          <w:u w:val="single"/>
-        </w:rPr>
-      </w:pPr>
+        <w:jc w:val="both"/>
+        <w:rPr>
+          <w:bCs/>
+          <w:sz w:val="28"/>
+          <w:szCs w:val="28"/>
+        </w:rPr>
+      </w:pPr>
+      <w:r>
+        <w:rPr>
+          <w:bCs/>
+          <w:sz w:val="28"/>
+          <w:szCs w:val="28"/>
+        </w:rPr>
+        <w:t>Este problema fue programado (como ya se vio en la página de presentación)</w:t>
+      </w:r>
+    </w:p>
+    <w:p>
+      <w:pPr>
+        <w:jc w:val="both"/>
+        <w:rPr>
+          <w:bCs/>
+          <w:sz w:val="28"/>
+          <w:szCs w:val="28"/>
+        </w:rPr>
+      </w:pPr>
+      <w:r>
+        <w:rPr>
+          <w:bCs/>
+          <w:sz w:val="28"/>
+          <w:szCs w:val="28"/>
+        </w:rPr>
+        <w:t>en el lenguaje de programación Python, usando fundamentalmente los conceptos de funciones y arreglos, excepto en el caso de la clase “Cliente” encontrada en el archivo “clases.py”, el cual usé para tener, de manera más organizada, acceso a las funcionalidades del programa en base al cliente (como lo son las funciones de “Deposito” y “Retiro.”)</w:t>
+      </w:r>
+      <w:r>
+        <w:rPr>
+          <w:bCs/>
+          <w:sz w:val="28"/>
+          <w:szCs w:val="28"/>
+        </w:rPr>
+        <w:t>. El programa es un ciclo infinito que despliega el menú principal al principio y después de cada transacción o consulta realizada</w:t>
+      </w:r>
+      <w:r>
+        <w:rPr>
+          <w:bCs/>
+          <w:sz w:val="28"/>
+          <w:szCs w:val="28"/>
+        </w:rPr>
+        <w:t>;</w:t>
+      </w:r>
+      <w:r>
+        <w:rPr>
+          <w:bCs/>
+          <w:sz w:val="28"/>
+          <w:szCs w:val="28"/>
+        </w:rPr>
+        <w:t xml:space="preserve"> solo puede romperse con la opción N</w:t>
+      </w:r>
+      <w:r>
+        <w:rPr>
+          <w:bCs/>
+          <w:sz w:val="28"/>
+          <w:szCs w:val="28"/>
+        </w:rPr>
+        <w:t>º</w:t>
+      </w:r>
+      <w:r>
+        <w:rPr>
+          <w:bCs/>
+          <w:sz w:val="28"/>
+          <w:szCs w:val="28"/>
+        </w:rPr>
+        <w:t>4 (Salir).</w:t>
+      </w:r>
+    </w:p>
+    <w:p>
+      <w:pPr>
+        <w:jc w:val="both"/>
+        <w:rPr>
+          <w:b/>
+          <w:sz w:val="28"/>
+          <w:szCs w:val="28"/>
+          <w:u w:val="single"/>
+        </w:rPr>
+      </w:pPr>
+    </w:p>
+    <w:p>
+      <w:pPr>
+        <w:jc w:val="both"/>
+        <w:rPr>
+          <w:bCs/>
+          <w:sz w:val="28"/>
+          <w:szCs w:val="28"/>
+        </w:rPr>
+      </w:pPr>
+      <w:r>
+        <w:rPr>
+          <w:bCs/>
+          <w:sz w:val="28"/>
+          <w:szCs w:val="28"/>
+        </w:rPr>
+        <w:t>En el código aparece una opción de desarrollo: la opci</w:t>
+      </w:r>
+      <w:r>
+        <w:rPr>
+          <w:bCs/>
+          <w:sz w:val="28"/>
+          <w:szCs w:val="28"/>
+        </w:rPr>
+        <w:t>ó</w:t>
+      </w:r>
+      <w:r>
+        <w:rPr>
+          <w:bCs/>
+          <w:sz w:val="28"/>
+          <w:szCs w:val="28"/>
+        </w:rPr>
+        <w:t>n Nº5 (Añadir Usuario), si se corre el programa de manera normal, esta opción no aparecerá, pues no es una opción que deba salir para fines del funcionamiento del programa, sino mas bien para “testing”, ya que fue creada solo para crear usuarios con los que se pudiera probar el programa.</w:t>
+      </w:r>
+    </w:p>
+    <w:p>
+      <w:pPr>
+        <w:jc w:val="both"/>
+        <w:rPr>
+          <w:b/>
+          <w:sz w:val="28"/>
+          <w:szCs w:val="28"/>
+          <w:u w:val="single"/>
+        </w:rPr>
+      </w:pPr>
+    </w:p>
+    <w:p>
+      <w:pPr>
+        <w:jc w:val="both"/>
+        <w:rPr>
+          <w:bCs/>
+          <w:sz w:val="28"/>
+          <w:szCs w:val="28"/>
+        </w:rPr>
+      </w:pPr>
+      <w:r>
+        <w:rPr>
+          <w:b/>
+          <w:sz w:val="28"/>
+          <w:szCs w:val="28"/>
+          <w:u w:val="single"/>
+        </w:rPr>
+        <w:t xml:space="preserve">Link del código en </w:t>
+      </w:r>
+      <w:r>
+        <w:rPr>
+          <w:b/>
+          <w:sz w:val="28"/>
+          <w:szCs w:val="28"/>
+          <w:u w:val="single"/>
+        </w:rPr>
+        <w:t>GitHub</w:t>
+      </w:r>
+      <w:r>
+        <w:rPr>
+          <w:b/>
+          <w:sz w:val="28"/>
+          <w:szCs w:val="28"/>
+          <w:u w:val="single"/>
+        </w:rPr>
+        <w:t>:</w:t>
+      </w:r>
+      <w:r>
+        <w:rPr>
+          <w:bCs/>
+          <w:sz w:val="28"/>
+          <w:szCs w:val="28"/>
+        </w:rPr>
+        <w:t xml:space="preserve"> </w:t>
+      </w:r>
+    </w:p>
+    <w:p>
+      <w:pPr>
+        <w:jc w:val="both"/>
+        <w:rPr>
+          <w:bCs/>
+          <w:sz w:val="28"/>
+          <w:szCs w:val="28"/>
+        </w:rPr>
+      </w:pPr>
+      <w:hyperlink r:id="rId5" w:history="1">
+        <w:r>
+          <w:rPr>
+            <w:rStyle w:val="Hipervnculo"/>
+            <w:bCs/>
+            <w:sz w:val="28"/>
+            <w:szCs w:val="28"/>
+          </w:rPr>
+          <w:t>https://github.com/AdrienV17/Estructura-de-Datos/tree/master/Problema%20en%20Grupo</w:t>
+        </w:r>
+      </w:hyperlink>
+    </w:p>
+    <w:p>
+      <w:pPr>
+        <w:jc w:val="both"/>
+        <w:rPr>
+          <w:bCs/>
+          <w:sz w:val="28"/>
+          <w:szCs w:val="28"/>
+        </w:rPr>
+      </w:pPr>
+    </w:p>
+    <w:p>
+      <w:pPr>
+        <w:jc w:val="both"/>
+        <w:rPr>
+          <w:bCs/>
+          <w:i/>
+          <w:iCs/>
+          <w:sz w:val="28"/>
+          <w:szCs w:val="28"/>
+        </w:rPr>
+      </w:pPr>
+      <w:r>
+        <w:rPr>
+          <w:b/>
+          <w:i/>
+          <w:iCs/>
+          <w:sz w:val="28"/>
+          <w:szCs w:val="28"/>
+          <w:u w:val="single"/>
+        </w:rPr>
+        <w:t>Nota</w:t>
+      </w:r>
+      <w:r>
+        <w:rPr>
+          <w:bCs/>
+          <w:i/>
+          <w:iCs/>
+          <w:sz w:val="28"/>
+          <w:szCs w:val="28"/>
+        </w:rPr>
+        <w:t>: Estos archivos de igual forma fueron enviados a la plataforma</w:t>
+      </w:r>
+      <w:r>
+        <w:rPr>
+          <w:bCs/>
+          <w:i/>
+          <w:iCs/>
+          <w:sz w:val="28"/>
+          <w:szCs w:val="28"/>
+        </w:rPr>
+        <w:t xml:space="preserve"> en un archivo “.rar”</w:t>
+      </w:r>
+      <w:r>
+        <w:rPr>
+          <w:bCs/>
+          <w:i/>
+          <w:iCs/>
+          <w:sz w:val="28"/>
+          <w:szCs w:val="28"/>
+        </w:rPr>
+        <w:t>.</w:t>
+      </w:r>
+    </w:p>
+    <w:p>
+      <w:pPr>
+        <w:jc w:val="both"/>
+        <w:rPr>
+          <w:b/>
+          <w:sz w:val="28"/>
+          <w:szCs w:val="28"/>
+          <w:u w:val="single"/>
+        </w:rPr>
+      </w:pPr>
+    </w:p>
+    <w:p>
+      <w:pPr>
+        <w:jc w:val="both"/>
+        <w:rPr>
+          <w:b/>
+          <w:sz w:val="28"/>
+          <w:szCs w:val="28"/>
+          <w:u w:val="single"/>
+        </w:rPr>
+      </w:pPr>
+    </w:p>
+    <w:p>
+      <w:pPr>
+        <w:jc w:val="both"/>
+        <w:rPr>
+          <w:b/>
+          <w:sz w:val="28"/>
+          <w:szCs w:val="28"/>
+          <w:u w:val="single"/>
+        </w:rPr>
+      </w:pPr>
+    </w:p>
+    <w:p>
+      <w:pPr>
+        <w:jc w:val="both"/>
+        <w:rPr>
+          <w:b/>
+          <w:sz w:val="28"/>
+          <w:szCs w:val="28"/>
+          <w:u w:val="single"/>
+        </w:rPr>
+      </w:pPr>
+    </w:p>
+    <w:p>
+      <w:pPr>
+        <w:jc w:val="both"/>
+        <w:rPr>
+          <w:b/>
+          <w:sz w:val="28"/>
+          <w:szCs w:val="28"/>
+          <w:u w:val="single"/>
+        </w:rPr>
+      </w:pPr>
+    </w:p>
+    <w:p>
+      <w:pPr>
+        <w:jc w:val="both"/>
+        <w:rPr>
+          <w:b/>
+          <w:sz w:val="28"/>
+          <w:szCs w:val="28"/>
+          <w:u w:val="single"/>
+        </w:rPr>
+      </w:pPr>
+    </w:p>
+    <w:p>
+      <w:pPr>
+        <w:jc w:val="both"/>
+        <w:rPr>
+          <w:b/>
+          <w:sz w:val="28"/>
+          <w:szCs w:val="28"/>
+          <w:u w:val="single"/>
+        </w:rPr>
+      </w:pPr>
+    </w:p>
+    <w:p>
+      <w:pPr>
+        <w:jc w:val="both"/>
+        <w:rPr>
+          <w:b/>
+          <w:sz w:val="28"/>
+          <w:szCs w:val="28"/>
+          <w:u w:val="single"/>
+        </w:rPr>
+      </w:pPr>
+    </w:p>
+    <w:p>
+      <w:pPr>
+        <w:jc w:val="both"/>
+        <w:rPr>
+          <w:b/>
+          <w:sz w:val="28"/>
+          <w:szCs w:val="28"/>
+          <w:u w:val="single"/>
+        </w:rPr>
+      </w:pPr>
+    </w:p>
+    <w:p>
+      <w:pPr>
+        <w:jc w:val="both"/>
+        <w:rPr>
+          <w:b/>
+          <w:sz w:val="28"/>
+          <w:szCs w:val="28"/>
+          <w:u w:val="single"/>
+        </w:rPr>
+      </w:pPr>
+    </w:p>
+    <w:p>
+      <w:pPr>
+        <w:jc w:val="both"/>
+        <w:rPr>
+          <w:b/>
+          <w:sz w:val="28"/>
+          <w:szCs w:val="28"/>
+          <w:u w:val="single"/>
+        </w:rPr>
+      </w:pPr>
+    </w:p>
+    <w:p>
+      <w:pPr>
+        <w:jc w:val="both"/>
+        <w:rPr>
+          <w:b/>
+          <w:sz w:val="28"/>
+          <w:szCs w:val="28"/>
+          <w:u w:val="single"/>
+        </w:rPr>
+      </w:pPr>
+    </w:p>
+    <w:p>
+      <w:pPr>
+        <w:jc w:val="both"/>
+        <w:rPr>
+          <w:b/>
+          <w:sz w:val="28"/>
+          <w:szCs w:val="28"/>
+          <w:u w:val="single"/>
+        </w:rPr>
+      </w:pPr>
+    </w:p>
+    <w:p>
+      <w:pPr>
+        <w:jc w:val="both"/>
+        <w:rPr>
+          <w:b/>
+          <w:sz w:val="28"/>
+          <w:szCs w:val="28"/>
+          <w:u w:val="single"/>
+        </w:rPr>
+      </w:pPr>
+    </w:p>
+    <w:p>
+      <w:pPr>
+        <w:jc w:val="both"/>
+        <w:rPr>
+          <w:b/>
+          <w:sz w:val="28"/>
+          <w:szCs w:val="28"/>
+          <w:u w:val="single"/>
+        </w:rPr>
+      </w:pPr>
+    </w:p>
+    <w:p>
+      <w:pPr>
+        <w:jc w:val="both"/>
+        <w:rPr>
+          <w:b/>
+          <w:sz w:val="28"/>
+          <w:szCs w:val="28"/>
+          <w:u w:val="single"/>
+        </w:rPr>
+      </w:pPr>
+    </w:p>
+    <w:p>
+      <w:pPr>
+        <w:jc w:val="both"/>
+        <w:rPr>
+          <w:b/>
+          <w:sz w:val="28"/>
+          <w:szCs w:val="28"/>
+          <w:u w:val="single"/>
+        </w:rPr>
+      </w:pPr>
+    </w:p>
+    <w:p>
+      <w:pPr>
+        <w:jc w:val="both"/>
+        <w:rPr>
+          <w:b/>
+          <w:sz w:val="28"/>
+          <w:szCs w:val="28"/>
+          <w:u w:val="single"/>
+          <w:lang w:val="en-US"/>
+        </w:rPr>
+      </w:pPr>
+      <w:r>
+        <w:rPr>
+          <w:b/>
+          <w:sz w:val="28"/>
+          <w:szCs w:val="28"/>
+          <w:u w:val="single"/>
+        </w:rPr>
+        <w:lastRenderedPageBreak/>
+        <w:t>Resolución</w:t>
+      </w:r>
+      <w:r>
+        <w:rPr>
+          <w:b/>
+          <w:sz w:val="28"/>
+          <w:szCs w:val="28"/>
+          <w:u w:val="single"/>
+          <w:lang w:val="en-US"/>
+        </w:rPr>
+        <w:t>ó</w:t>
+      </w:r>
+      <w:r>
+        <w:rPr>
+          <w:b/>
+          <w:sz w:val="28"/>
+          <w:szCs w:val="28"/>
+          <w:u w:val="single"/>
+        </w:rPr>
+        <w:t>n del Problema</w:t>
+      </w:r>
     </w:p>
     <w:p>
       <w:pPr>
@@ -940,85 +1292,6 @@
             <wp:extent cx="5612130" cy="1809750"/>
             <wp:effectExtent l="0" t="0" r="7620" b="0"/>
             <wp:docPr id="7" name="Imagen 7"/>
-            <wp:cNvGraphicFramePr>
-              <a:graphicFrameLocks xmlns:a="http://schemas.openxmlformats.org/drawingml/2006/main" noChangeAspect="1"/>
-            </wp:cNvGraphicFramePr>
-            <a:graphic xmlns:a="http://schemas.openxmlformats.org/drawingml/2006/main">
-              <a:graphicData uri="http://schemas.openxmlformats.org/drawingml/2006/picture">
-                <pic:pic xmlns:pic="http://schemas.openxmlformats.org/drawingml/2006/picture">
-                  <pic:nvPicPr>
-                    <pic:cNvPr id="1" name=""/>
-                    <pic:cNvPicPr/>
-                  </pic:nvPicPr>
-                  <pic:blipFill>
-                    <a:blip r:embed="rId5"/>
-                    <a:stretch>
-                      <a:fillRect/>
-                    </a:stretch>
-                  </pic:blipFill>
-                  <pic:spPr>
-                    <a:xfrm>
-                      <a:off x="0" y="0"/>
-                      <a:ext cx="5612130" cy="1809750"/>
-                    </a:xfrm>
-                    <a:prstGeom prst="rect">
-                      <a:avLst/>
-                    </a:prstGeom>
-                  </pic:spPr>
-                </pic:pic>
-              </a:graphicData>
-            </a:graphic>
-          </wp:inline>
-        </w:drawing>
-      </w:r>
-    </w:p>
-    <w:p>
-      <w:pPr>
-        <w:jc w:val="center"/>
-        <w:rPr>
-          <w:sz w:val="28"/>
-          <w:szCs w:val="28"/>
-        </w:rPr>
-      </w:pPr>
-    </w:p>
-    <w:p>
-      <w:pPr>
-        <w:jc w:val="both"/>
-      </w:pPr>
-      <w:r>
-        <w:t>Opción 1</w:t>
-      </w:r>
-    </w:p>
-    <w:p>
-      <w:pPr>
-        <w:jc w:val="both"/>
-      </w:pPr>
-      <w:r>
-        <w:t>Si el usuario presiona 1 el programa debe verificar si el cliente existe dentro del arreglo y luego entonces mostrar el saldo del cliente</w:t>
-      </w:r>
-      <w:r>
-        <w:t>.</w:t>
-      </w:r>
-    </w:p>
-    <w:p>
-      <w:pPr>
-        <w:jc w:val="both"/>
-      </w:pPr>
-    </w:p>
-    <w:p>
-      <w:pPr>
-        <w:jc w:val="both"/>
-      </w:pPr>
-      <w:r>
-        <w:rPr>
-          <w:noProof/>
-        </w:rPr>
-        <w:lastRenderedPageBreak/>
-        <w:drawing>
-          <wp:inline distT="0" distB="0" distL="0" distR="0" wp14:anchorId="684F25EB" wp14:editId="37A125A9">
-            <wp:extent cx="5612130" cy="1809750"/>
-            <wp:effectExtent l="0" t="0" r="7620" b="0"/>
-            <wp:docPr id="1" name="Imagen 1"/>
             <wp:cNvGraphicFramePr>
               <a:graphicFrameLocks xmlns:a="http://schemas.openxmlformats.org/drawingml/2006/main" noChangeAspect="1"/>
             </wp:cNvGraphicFramePr>
@@ -1053,23 +1326,27 @@
     </w:p>
     <w:p>
       <w:pPr>
-        <w:jc w:val="both"/>
-      </w:pPr>
-    </w:p>
-    <w:p>
-      <w:pPr>
-        <w:jc w:val="both"/>
-      </w:pPr>
-      <w:r>
-        <w:t>Opción 2</w:t>
-      </w:r>
-    </w:p>
-    <w:p>
-      <w:pPr>
-        <w:jc w:val="both"/>
-      </w:pPr>
-      <w:r>
-        <w:t>Si el usuario presiona el 2 significa que desea depositar, para ello primero se verifica si existe dentro del arreglo y luego se solicita la cantidad que desea depositar. Una vez registrada la cantidad a depositar el programa deberá imprimir el saldo actual. Recuerde enviar mensajes de error si el usuario no existe dentro de nuestro arreglo.</w:t>
+        <w:jc w:val="center"/>
+        <w:rPr>
+          <w:sz w:val="28"/>
+          <w:szCs w:val="28"/>
+        </w:rPr>
+      </w:pPr>
+    </w:p>
+    <w:p>
+      <w:pPr>
+        <w:jc w:val="both"/>
+      </w:pPr>
+      <w:r>
+        <w:t>Opción 1</w:t>
+      </w:r>
+    </w:p>
+    <w:p>
+      <w:pPr>
+        <w:jc w:val="both"/>
+      </w:pPr>
+      <w:r>
+        <w:t>Si el usuario presiona 1 el programa debe verificar si el cliente existe dentro del arreglo y luego entonces mostrar el saldo del cliente.</w:t>
       </w:r>
     </w:p>
     <w:p>
@@ -1086,10 +1363,10 @@
           <w:noProof/>
         </w:rPr>
         <w:drawing>
-          <wp:inline distT="0" distB="0" distL="0" distR="0" wp14:anchorId="5CEB4CFD" wp14:editId="573DF865">
+          <wp:inline distT="0" distB="0" distL="0" distR="0" wp14:anchorId="684F25EB" wp14:editId="37A125A9">
             <wp:extent cx="5612130" cy="1809750"/>
             <wp:effectExtent l="0" t="0" r="7620" b="0"/>
-            <wp:docPr id="3" name="Imagen 3"/>
+            <wp:docPr id="1" name="Imagen 1"/>
             <wp:cNvGraphicFramePr>
               <a:graphicFrameLocks xmlns:a="http://schemas.openxmlformats.org/drawingml/2006/main" noChangeAspect="1"/>
             </wp:cNvGraphicFramePr>
@@ -1131,31 +1408,16 @@
       <w:pPr>
         <w:jc w:val="both"/>
       </w:pPr>
-    </w:p>
-    <w:p>
-      <w:pPr>
-        <w:jc w:val="both"/>
-      </w:pPr>
-    </w:p>
-    <w:p>
-      <w:pPr>
-        <w:jc w:val="both"/>
-      </w:pPr>
-    </w:p>
-    <w:p>
-      <w:pPr>
-        <w:jc w:val="both"/>
-      </w:pPr>
-      <w:r>
-        <w:t>Opción 3</w:t>
-      </w:r>
-    </w:p>
-    <w:p>
-      <w:pPr>
-        <w:jc w:val="both"/>
-      </w:pPr>
-      <w:r>
-        <w:t>Si el usuario presiona la opción 3 significa que desea hacer un retiro lo primero que el programa debe realizar es la búsqueda de ese cliente dentro del arreglo para ver si existe, una vez verificado debe mostrar el saldo actual y nombre del cliente y luego solicitar el monto a retirar. Aquí hay que validar que el monto a retirar sea menor de lo que tiene en el saldo actual, si excede esa cantidad el programa deberá enviar un mensaje de error.</w:t>
+      <w:r>
+        <w:t>Opción 2</w:t>
+      </w:r>
+    </w:p>
+    <w:p>
+      <w:pPr>
+        <w:jc w:val="both"/>
+      </w:pPr>
+      <w:r>
+        <w:t>Si el usuario presiona el 2 significa que desea depositar, para ello primero se verifica si existe dentro del arreglo y luego se solicita la cantidad que desea depositar. Una vez registrada la cantidad a depositar el programa deberá imprimir el saldo actual. Recuerde enviar mensajes de error si el usuario no existe dentro de nuestro arreglo.</w:t>
       </w:r>
     </w:p>
     <w:p>
@@ -1173,10 +1435,10 @@
         </w:rPr>
         <w:lastRenderedPageBreak/>
         <w:drawing>
-          <wp:inline distT="0" distB="0" distL="0" distR="0" wp14:anchorId="7DFA942B" wp14:editId="1EC43964">
+          <wp:inline distT="0" distB="0" distL="0" distR="0" wp14:anchorId="5CEB4CFD" wp14:editId="573DF865">
             <wp:extent cx="5612130" cy="1809750"/>
             <wp:effectExtent l="0" t="0" r="7620" b="0"/>
-            <wp:docPr id="4" name="Imagen 4"/>
+            <wp:docPr id="3" name="Imagen 3"/>
             <wp:cNvGraphicFramePr>
               <a:graphicFrameLocks xmlns:a="http://schemas.openxmlformats.org/drawingml/2006/main" noChangeAspect="1"/>
             </wp:cNvGraphicFramePr>
@@ -1223,24 +1485,26 @@
       <w:pPr>
         <w:jc w:val="both"/>
       </w:pPr>
-      <w:r>
-        <w:t>Opción 4</w:t>
-      </w:r>
-    </w:p>
-    <w:p>
-      <w:pPr>
-        <w:jc w:val="both"/>
-      </w:pPr>
-      <w:r>
-        <w:t xml:space="preserve">En </w:t>
-      </w:r>
-      <w:proofErr w:type="gramStart"/>
-      <w:r>
-        <w:t>ésta</w:t>
-      </w:r>
-      <w:proofErr w:type="gramEnd"/>
-      <w:r>
-        <w:t xml:space="preserve"> opción el usuario está decidiendo salir del programa.</w:t>
+    </w:p>
+    <w:p>
+      <w:pPr>
+        <w:jc w:val="both"/>
+      </w:pPr>
+    </w:p>
+    <w:p>
+      <w:pPr>
+        <w:jc w:val="both"/>
+      </w:pPr>
+      <w:r>
+        <w:t>Opción 3</w:t>
+      </w:r>
+    </w:p>
+    <w:p>
+      <w:pPr>
+        <w:jc w:val="both"/>
+      </w:pPr>
+      <w:r>
+        <w:t>Si el usuario presiona la opción 3 significa que desea hacer un retiro lo primero que el programa debe realizar es la búsqueda de ese cliente dentro del arreglo para ver si existe, una vez verificado debe mostrar el saldo actual y nombre del cliente y luego solicitar el monto a retirar. Aquí hay que validar que el monto a retirar sea menor de lo que tiene en el saldo actual, si excede esa cantidad el programa deberá enviar un mensaje de error.</w:t>
       </w:r>
     </w:p>
     <w:p>
@@ -1257,10 +1521,10 @@
           <w:noProof/>
         </w:rPr>
         <w:drawing>
-          <wp:inline distT="0" distB="0" distL="0" distR="0" wp14:anchorId="60441AB9" wp14:editId="05DBE3D8">
+          <wp:inline distT="0" distB="0" distL="0" distR="0" wp14:anchorId="7DFA942B" wp14:editId="1EC43964">
             <wp:extent cx="5612130" cy="1809750"/>
             <wp:effectExtent l="0" t="0" r="7620" b="0"/>
-            <wp:docPr id="5" name="Imagen 5"/>
+            <wp:docPr id="4" name="Imagen 4"/>
             <wp:cNvGraphicFramePr>
               <a:graphicFrameLocks xmlns:a="http://schemas.openxmlformats.org/drawingml/2006/main" noChangeAspect="1"/>
             </wp:cNvGraphicFramePr>
@@ -1297,7 +1561,90 @@
       <w:pPr>
         <w:jc w:val="both"/>
       </w:pPr>
-      <w:r>
+    </w:p>
+    <w:p>
+      <w:pPr>
+        <w:jc w:val="both"/>
+      </w:pPr>
+    </w:p>
+    <w:p>
+      <w:pPr>
+        <w:jc w:val="both"/>
+      </w:pPr>
+      <w:r>
+        <w:t>Opción 4</w:t>
+      </w:r>
+    </w:p>
+    <w:p>
+      <w:pPr>
+        <w:jc w:val="both"/>
+      </w:pPr>
+      <w:r>
+        <w:t xml:space="preserve">En </w:t>
+      </w:r>
+      <w:r>
+        <w:t>esta</w:t>
+      </w:r>
+      <w:r>
+        <w:t xml:space="preserve"> opción el usuario está decidiendo salir del programa.</w:t>
+      </w:r>
+    </w:p>
+    <w:p>
+      <w:pPr>
+        <w:jc w:val="both"/>
+      </w:pPr>
+    </w:p>
+    <w:p>
+      <w:pPr>
+        <w:jc w:val="both"/>
+      </w:pPr>
+      <w:r>
+        <w:rPr>
+          <w:noProof/>
+        </w:rPr>
+        <w:drawing>
+          <wp:inline distT="0" distB="0" distL="0" distR="0" wp14:anchorId="60441AB9" wp14:editId="05DBE3D8">
+            <wp:extent cx="5612130" cy="1809750"/>
+            <wp:effectExtent l="0" t="0" r="7620" b="0"/>
+            <wp:docPr id="5" name="Imagen 5"/>
+            <wp:cNvGraphicFramePr>
+              <a:graphicFrameLocks xmlns:a="http://schemas.openxmlformats.org/drawingml/2006/main" noChangeAspect="1"/>
+            </wp:cNvGraphicFramePr>
+            <a:graphic xmlns:a="http://schemas.openxmlformats.org/drawingml/2006/main">
+              <a:graphicData uri="http://schemas.openxmlformats.org/drawingml/2006/picture">
+                <pic:pic xmlns:pic="http://schemas.openxmlformats.org/drawingml/2006/picture">
+                  <pic:nvPicPr>
+                    <pic:cNvPr id="1" name=""/>
+                    <pic:cNvPicPr/>
+                  </pic:nvPicPr>
+                  <pic:blipFill>
+                    <a:blip r:embed="rId10"/>
+                    <a:stretch>
+                      <a:fillRect/>
+                    </a:stretch>
+                  </pic:blipFill>
+                  <pic:spPr>
+                    <a:xfrm>
+                      <a:off x="0" y="0"/>
+                      <a:ext cx="5612130" cy="1809750"/>
+                    </a:xfrm>
+                    <a:prstGeom prst="rect">
+                      <a:avLst/>
+                    </a:prstGeom>
+                  </pic:spPr>
+                </pic:pic>
+              </a:graphicData>
+            </a:graphic>
+          </wp:inline>
+        </w:drawing>
+      </w:r>
+    </w:p>
+    <w:p>
+      <w:pPr>
+        <w:jc w:val="both"/>
+      </w:pPr>
+      <w:r>
+        <w:lastRenderedPageBreak/>
         <w:t>Para el desarrollo de este programa, deberá hacer uso de Funciones y arreglos. </w:t>
       </w:r>
     </w:p>
@@ -1305,15 +1652,351 @@
       <w:pPr>
         <w:jc w:val="both"/>
       </w:pPr>
-      <w:r>
-        <w:t>Sugerencia puede tener un arreglo de estructura que tenga un campo que indique la clave del usuario, otro campo que indique el nombre y otro campo que indique el saldo actual.</w:t>
-      </w:r>
-    </w:p>
-    <w:p/>
+    </w:p>
+    <w:p>
+      <w:pPr>
+        <w:jc w:val="both"/>
+        <w:rPr>
+          <w:b/>
+          <w:bCs/>
+          <w:u w:val="single"/>
+        </w:rPr>
+      </w:pPr>
+      <w:r>
+        <w:rPr>
+          <w:b/>
+          <w:bCs/>
+          <w:u w:val="single"/>
+        </w:rPr>
+        <w:t xml:space="preserve"> Funciones Utilizadas en el programa</w:t>
+      </w:r>
+    </w:p>
+    <w:p>
+      <w:pPr>
+        <w:jc w:val="both"/>
+        <w:rPr>
+          <w:b/>
+          <w:bCs/>
+          <w:u w:val="single"/>
+        </w:rPr>
+      </w:pPr>
+    </w:p>
+    <w:p>
+      <w:pPr>
+        <w:jc w:val="both"/>
+        <w:rPr>
+          <w:b/>
+          <w:bCs/>
+          <w:u w:val="single"/>
+          <w:lang w:val="en-US"/>
+        </w:rPr>
+      </w:pPr>
+      <w:r>
+        <w:rPr>
+          <w:b/>
+          <w:bCs/>
+          <w:u w:val="single"/>
+          <w:lang w:val="en-US"/>
+        </w:rPr>
+        <w:drawing>
+          <wp:inline distT="0" distB="0" distL="0" distR="0" wp14:anchorId="45E11A79" wp14:editId="07FDAC9C">
+            <wp:extent cx="3947643" cy="6059606"/>
+            <wp:effectExtent l="0" t="0" r="0" b="0"/>
+            <wp:docPr id="2" name="Imagen 2"/>
+            <wp:cNvGraphicFramePr>
+              <a:graphicFrameLocks xmlns:a="http://schemas.openxmlformats.org/drawingml/2006/main" noChangeAspect="1"/>
+            </wp:cNvGraphicFramePr>
+            <a:graphic xmlns:a="http://schemas.openxmlformats.org/drawingml/2006/main">
+              <a:graphicData uri="http://schemas.openxmlformats.org/drawingml/2006/picture">
+                <pic:pic xmlns:pic="http://schemas.openxmlformats.org/drawingml/2006/picture">
+                  <pic:nvPicPr>
+                    <pic:cNvPr id="1" name=""/>
+                    <pic:cNvPicPr/>
+                  </pic:nvPicPr>
+                  <pic:blipFill>
+                    <a:blip r:embed="rId11"/>
+                    <a:stretch>
+                      <a:fillRect/>
+                    </a:stretch>
+                  </pic:blipFill>
+                  <pic:spPr>
+                    <a:xfrm>
+                      <a:off x="0" y="0"/>
+                      <a:ext cx="3953590" cy="6068734"/>
+                    </a:xfrm>
+                    <a:prstGeom prst="rect">
+                      <a:avLst/>
+                    </a:prstGeom>
+                  </pic:spPr>
+                </pic:pic>
+              </a:graphicData>
+            </a:graphic>
+          </wp:inline>
+        </w:drawing>
+      </w:r>
+    </w:p>
+    <w:p>
+      <w:pPr>
+        <w:jc w:val="both"/>
+        <w:rPr>
+          <w:b/>
+          <w:bCs/>
+          <w:u w:val="single"/>
+          <w:lang w:val="en-US"/>
+        </w:rPr>
+      </w:pPr>
+    </w:p>
+    <w:p>
+      <w:pPr>
+        <w:jc w:val="both"/>
+        <w:rPr>
+          <w:b/>
+          <w:bCs/>
+          <w:u w:val="single"/>
+          <w:lang w:val="en-US"/>
+        </w:rPr>
+      </w:pPr>
+    </w:p>
+    <w:p>
+      <w:pPr>
+        <w:jc w:val="both"/>
+        <w:rPr>
+          <w:b/>
+          <w:bCs/>
+          <w:u w:val="single"/>
+          <w:lang w:val="en-US"/>
+        </w:rPr>
+      </w:pPr>
+    </w:p>
+    <w:p>
+      <w:pPr>
+        <w:jc w:val="both"/>
+        <w:rPr>
+          <w:b/>
+          <w:bCs/>
+          <w:u w:val="single"/>
+          <w:lang w:val="en-US"/>
+        </w:rPr>
+      </w:pPr>
+    </w:p>
+    <w:p>
+      <w:pPr>
+        <w:jc w:val="both"/>
+        <w:rPr>
+          <w:b/>
+          <w:bCs/>
+          <w:u w:val="single"/>
+          <w:lang w:val="en-US"/>
+        </w:rPr>
+      </w:pPr>
+    </w:p>
+    <w:p>
+      <w:pPr>
+        <w:jc w:val="both"/>
+        <w:rPr>
+          <w:b/>
+          <w:bCs/>
+          <w:u w:val="single"/>
+          <w:lang w:val="en-US"/>
+        </w:rPr>
+      </w:pPr>
+    </w:p>
+    <w:p>
+      <w:pPr>
+        <w:jc w:val="both"/>
+        <w:rPr>
+          <w:b/>
+          <w:bCs/>
+          <w:u w:val="single"/>
+          <w:lang w:val="en-US"/>
+        </w:rPr>
+      </w:pPr>
+    </w:p>
+    <w:p>
+      <w:pPr>
+        <w:jc w:val="both"/>
+        <w:rPr>
+          <w:b/>
+          <w:bCs/>
+          <w:u w:val="single"/>
+          <w:lang w:val="en-US"/>
+        </w:rPr>
+      </w:pPr>
+    </w:p>
+    <w:p>
+      <w:pPr>
+        <w:jc w:val="both"/>
+        <w:rPr>
+          <w:b/>
+          <w:bCs/>
+          <w:u w:val="single"/>
+          <w:lang w:val="en-US"/>
+        </w:rPr>
+      </w:pPr>
+      <w:r>
+        <w:rPr>
+          <w:b/>
+          <w:bCs/>
+          <w:u w:val="single"/>
+          <w:lang w:val="en-US"/>
+        </w:rPr>
+        <w:lastRenderedPageBreak/>
+        <w:t>Clase Cliente</w:t>
+      </w:r>
+    </w:p>
+    <w:p>
+      <w:pPr>
+        <w:jc w:val="both"/>
+        <w:rPr>
+          <w:b/>
+          <w:bCs/>
+          <w:u w:val="single"/>
+          <w:lang w:val="en-US"/>
+        </w:rPr>
+      </w:pPr>
+    </w:p>
+    <w:p>
+      <w:pPr>
+        <w:jc w:val="both"/>
+      </w:pPr>
+      <w:r>
+        <w:t>La clase cliente es u</w:t>
+      </w:r>
+      <w:r>
+        <w:t xml:space="preserve">n objeto que maneja las operaciones de transacción del </w:t>
+      </w:r>
+      <w:r>
+        <w:t>cliente (depósito</w:t>
+      </w:r>
+      <w:r>
+        <w:t xml:space="preserve"> y retiro). Es en este documento (clases.py) en donde se invoca la funcion “cargar_clientes”, la cual devuelve el arreglo con los datos de los clientes (</w:t>
+      </w:r>
+      <w:r>
+        <w:t>nombre, saldo</w:t>
+      </w:r>
+      <w:r>
+        <w:t xml:space="preserve"> y clave).</w:t>
+      </w:r>
+    </w:p>
+    <w:p>
+      <w:pPr>
+        <w:jc w:val="both"/>
+        <w:rPr>
+          <w:b/>
+          <w:bCs/>
+          <w:u w:val="single"/>
+          <w:lang w:val="en-US"/>
+        </w:rPr>
+      </w:pPr>
+      <w:r>
+        <w:rPr>
+          <w:b/>
+          <w:bCs/>
+          <w:u w:val="single"/>
+          <w:lang w:val="en-US"/>
+        </w:rPr>
+        <w:drawing>
+          <wp:inline distT="0" distB="0" distL="0" distR="0" wp14:anchorId="5F8D88A6" wp14:editId="47B4411C">
+            <wp:extent cx="3562066" cy="6358527"/>
+            <wp:effectExtent l="0" t="0" r="635" b="4445"/>
+            <wp:docPr id="8" name="Imagen 8"/>
+            <wp:cNvGraphicFramePr>
+              <a:graphicFrameLocks xmlns:a="http://schemas.openxmlformats.org/drawingml/2006/main" noChangeAspect="1"/>
+            </wp:cNvGraphicFramePr>
+            <a:graphic xmlns:a="http://schemas.openxmlformats.org/drawingml/2006/main">
+              <a:graphicData uri="http://schemas.openxmlformats.org/drawingml/2006/picture">
+                <pic:pic xmlns:pic="http://schemas.openxmlformats.org/drawingml/2006/picture">
+                  <pic:nvPicPr>
+                    <pic:cNvPr id="1" name=""/>
+                    <pic:cNvPicPr/>
+                  </pic:nvPicPr>
+                  <pic:blipFill>
+                    <a:blip r:embed="rId12"/>
+                    <a:stretch>
+                      <a:fillRect/>
+                    </a:stretch>
+                  </pic:blipFill>
+                  <pic:spPr>
+                    <a:xfrm>
+                      <a:off x="0" y="0"/>
+                      <a:ext cx="3564390" cy="6362676"/>
+                    </a:xfrm>
+                    <a:prstGeom prst="rect">
+                      <a:avLst/>
+                    </a:prstGeom>
+                  </pic:spPr>
+                </pic:pic>
+              </a:graphicData>
+            </a:graphic>
+          </wp:inline>
+        </w:drawing>
+      </w:r>
+    </w:p>
+    <w:p>
+      <w:pPr>
+        <w:jc w:val="both"/>
+        <w:rPr>
+          <w:b/>
+          <w:bCs/>
+          <w:u w:val="single"/>
+          <w:lang w:val="en-US"/>
+        </w:rPr>
+      </w:pPr>
+      <w:r>
+        <w:rPr>
+          <w:b/>
+          <w:bCs/>
+          <w:u w:val="single"/>
+          <w:lang w:val="en-US"/>
+        </w:rPr>
+        <w:lastRenderedPageBreak/>
+        <w:drawing>
+          <wp:inline distT="0" distB="0" distL="0" distR="0" wp14:anchorId="2498E799" wp14:editId="78700F8F">
+            <wp:extent cx="5612130" cy="5894070"/>
+            <wp:effectExtent l="0" t="0" r="7620" b="0"/>
+            <wp:docPr id="9" name="Imagen 9"/>
+            <wp:cNvGraphicFramePr>
+              <a:graphicFrameLocks xmlns:a="http://schemas.openxmlformats.org/drawingml/2006/main" noChangeAspect="1"/>
+            </wp:cNvGraphicFramePr>
+            <a:graphic xmlns:a="http://schemas.openxmlformats.org/drawingml/2006/main">
+              <a:graphicData uri="http://schemas.openxmlformats.org/drawingml/2006/picture">
+                <pic:pic xmlns:pic="http://schemas.openxmlformats.org/drawingml/2006/picture">
+                  <pic:nvPicPr>
+                    <pic:cNvPr id="1" name=""/>
+                    <pic:cNvPicPr/>
+                  </pic:nvPicPr>
+                  <pic:blipFill>
+                    <a:blip r:embed="rId13"/>
+                    <a:stretch>
+                      <a:fillRect/>
+                    </a:stretch>
+                  </pic:blipFill>
+                  <pic:spPr>
+                    <a:xfrm>
+                      <a:off x="0" y="0"/>
+                      <a:ext cx="5612130" cy="5894070"/>
+                    </a:xfrm>
+                    <a:prstGeom prst="rect">
+                      <a:avLst/>
+                    </a:prstGeom>
+                  </pic:spPr>
+                </pic:pic>
+              </a:graphicData>
+            </a:graphic>
+          </wp:inline>
+        </w:drawing>
+      </w:r>
+    </w:p>
     <w:p/>
     <w:sectPr>
       <w:pgSz w:w="12240" w:h="15840"/>
       <w:pgMar w:top="1417" w:right="1701" w:bottom="1417" w:left="1701" w:header="720" w:footer="720" w:gutter="0"/>
+      <w:pgBorders w:offsetFrom="page">
+        <w:top w:val="single" w:sz="4" w:space="24" w:color="auto"/>
+        <w:left w:val="single" w:sz="4" w:space="24" w:color="auto"/>
+        <w:bottom w:val="single" w:sz="4" w:space="24" w:color="auto"/>
+        <w:right w:val="single" w:sz="4" w:space="24" w:color="auto"/>
+      </w:pgBorders>
       <w:cols w:space="720"/>
       <w:docGrid w:linePitch="360"/>
     </w:sectPr>
@@ -1444,6 +2127,7 @@
     <w:lsdException w:name="HTML Sample" w:semiHidden="1" w:unhideWhenUsed="1"/>
     <w:lsdException w:name="HTML Typewriter" w:semiHidden="1" w:unhideWhenUsed="1"/>
     <w:lsdException w:name="HTML Variable" w:semiHidden="1" w:unhideWhenUsed="1"/>
+    <w:lsdException w:name="Normal Table" w:semiHidden="1" w:unhideWhenUsed="1"/>
     <w:lsdException w:name="annotation subject" w:semiHidden="1" w:unhideWhenUsed="1"/>
     <w:lsdException w:name="No List" w:semiHidden="1" w:unhideWhenUsed="1"/>
     <w:lsdException w:name="Outline List 1" w:semiHidden="1" w:unhideWhenUsed="1"/>
@@ -1490,8 +2174,10 @@
     <w:lsdException w:name="Table Subtle 2" w:semiHidden="1" w:unhideWhenUsed="1"/>
     <w:lsdException w:name="Table Web 1" w:semiHidden="1" w:unhideWhenUsed="1"/>
     <w:lsdException w:name="Table Web 2" w:semiHidden="1" w:unhideWhenUsed="1"/>
+    <w:lsdException w:name="Table Web 3" w:semiHidden="1" w:unhideWhenUsed="1"/>
     <w:lsdException w:name="Balloon Text" w:semiHidden="1" w:unhideWhenUsed="1"/>
     <w:lsdException w:name="Table Grid" w:uiPriority="39"/>
+    <w:lsdException w:name="Table Theme" w:semiHidden="1" w:unhideWhenUsed="1"/>
     <w:lsdException w:name="Placeholder Text" w:semiHidden="1"/>
     <w:lsdException w:name="No Spacing" w:uiPriority="1" w:qFormat="1"/>
     <w:lsdException w:name="Light Shading" w:uiPriority="60"/>
@@ -1753,6 +2439,29 @@
     <w:uiPriority w:val="99"/>
     <w:semiHidden/>
     <w:unhideWhenUsed/>
+  </w:style>
+  <w:style w:type="character" w:styleId="Hipervnculo">
+    <w:name w:val="Hyperlink"/>
+    <w:basedOn w:val="Fuentedeprrafopredeter"/>
+    <w:uiPriority w:val="99"/>
+    <w:unhideWhenUsed/>
+    <w:rsid w:val="00542743"/>
+    <w:rPr>
+      <w:color w:val="0563C1" w:themeColor="hyperlink"/>
+      <w:u w:val="single"/>
+    </w:rPr>
+  </w:style>
+  <w:style w:type="character" w:styleId="Mencinsinresolver">
+    <w:name w:val="Unresolved Mention"/>
+    <w:basedOn w:val="Fuentedeprrafopredeter"/>
+    <w:uiPriority w:val="99"/>
+    <w:semiHidden/>
+    <w:unhideWhenUsed/>
+    <w:rsid w:val="00542743"/>
+    <w:rPr>
+      <w:color w:val="605E5C"/>
+      <w:shd w:val="clear" w:color="auto" w:fill="E1DFDD"/>
+    </w:rPr>
   </w:style>
 </w:styles>
 </file>

</xml_diff>